<commit_message>
Change bibliography to double space
as per style guide
</commit_message>
<xml_diff>
--- a/american-journal-of-botany.docx
+++ b/american-journal-of-botany.docx
@@ -1,6 +1,6 @@
 
 <file path=word/document.xml><?xml version="1.0" encoding="utf-8"?>
-<w:document xmlns:wpc="http://schemas.microsoft.com/office/word/2010/wordprocessingCanvas" xmlns:cx="http://schemas.microsoft.com/office/drawing/2014/chartex" xmlns:cx1="http://schemas.microsoft.com/office/drawing/2015/9/8/chartex" xmlns:cx2="http://schemas.microsoft.com/office/drawing/2015/10/21/chartex" xmlns:cx3="http://schemas.microsoft.com/office/drawing/2016/5/9/chartex" xmlns:cx4="http://schemas.microsoft.com/office/drawing/2016/5/10/chartex" xmlns:cx5="http://schemas.microsoft.com/office/drawing/2016/5/11/chartex" xmlns:cx6="http://schemas.microsoft.com/office/drawing/2016/5/12/chartex" xmlns:cx7="http://schemas.microsoft.com/office/drawing/2016/5/13/chartex" xmlns:cx8="http://schemas.microsoft.com/office/drawing/2016/5/14/chartex" xmlns:mc="http://schemas.openxmlformats.org/markup-compatibility/2006" xmlns:aink="http://schemas.microsoft.com/office/drawing/2016/ink" xmlns:am3d="http://schemas.microsoft.com/office/drawing/2017/model3d" xmlns:o="urn:schemas-microsoft-com:office:office" xmlns:r="http://schemas.openxmlformats.org/officeDocument/2006/relationships" xmlns:m="http://schemas.openxmlformats.org/officeDocument/2006/math" xmlns:v="urn:schemas-microsoft-com:vml" xmlns:wp14="http://schemas.microsoft.com/office/word/2010/wordprocessingDrawing" xmlns:wp="http://schemas.openxmlformats.org/drawingml/2006/wordprocessingDrawing" xmlns:w10="urn:schemas-microsoft-com:office:word" xmlns:w="http://schemas.openxmlformats.org/wordprocessingml/2006/main" xmlns:w14="http://schemas.microsoft.com/office/word/2010/wordml" xmlns:w15="http://schemas.microsoft.com/office/word/2012/wordml" xmlns:w16cex="http://schemas.microsoft.com/office/word/2018/wordml/cex" xmlns:w16cid="http://schemas.microsoft.com/office/word/2016/wordml/cid" xmlns:w16="http://schemas.microsoft.com/office/word/2018/wordml" xmlns:w16se="http://schemas.microsoft.com/office/word/2015/wordml/symex" xmlns:wpg="http://schemas.microsoft.com/office/word/2010/wordprocessingGroup" xmlns:wpi="http://schemas.microsoft.com/office/word/2010/wordprocessingInk" xmlns:wne="http://schemas.microsoft.com/office/word/2006/wordml" xmlns:wps="http://schemas.microsoft.com/office/word/2010/wordprocessingShape" mc:Ignorable="w14 w15 w16se w16cid w16 w16cex wp14">
+<w:document xmlns:wpc="http://schemas.microsoft.com/office/word/2010/wordprocessingCanvas" xmlns:cx="http://schemas.microsoft.com/office/drawing/2014/chartex" xmlns:cx1="http://schemas.microsoft.com/office/drawing/2015/9/8/chartex" xmlns:cx2="http://schemas.microsoft.com/office/drawing/2015/10/21/chartex" xmlns:cx3="http://schemas.microsoft.com/office/drawing/2016/5/9/chartex" xmlns:cx4="http://schemas.microsoft.com/office/drawing/2016/5/10/chartex" xmlns:cx5="http://schemas.microsoft.com/office/drawing/2016/5/11/chartex" xmlns:cx6="http://schemas.microsoft.com/office/drawing/2016/5/12/chartex" xmlns:cx7="http://schemas.microsoft.com/office/drawing/2016/5/13/chartex" xmlns:cx8="http://schemas.microsoft.com/office/drawing/2016/5/14/chartex" xmlns:mc="http://schemas.openxmlformats.org/markup-compatibility/2006" xmlns:aink="http://schemas.microsoft.com/office/drawing/2016/ink" xmlns:am3d="http://schemas.microsoft.com/office/drawing/2017/model3d" xmlns:o="urn:schemas-microsoft-com:office:office" xmlns:r="http://schemas.openxmlformats.org/officeDocument/2006/relationships" xmlns:m="http://schemas.openxmlformats.org/officeDocument/2006/math" xmlns:v="urn:schemas-microsoft-com:vml" xmlns:wp14="http://schemas.microsoft.com/office/word/2010/wordprocessingDrawing" xmlns:wp="http://schemas.openxmlformats.org/drawingml/2006/wordprocessingDrawing" xmlns:w10="urn:schemas-microsoft-com:office:word" xmlns:w="http://schemas.openxmlformats.org/wordprocessingml/2006/main" xmlns:w14="http://schemas.microsoft.com/office/word/2010/wordml" xmlns:w15="http://schemas.microsoft.com/office/word/2012/wordml" xmlns:w16cex="http://schemas.microsoft.com/office/word/2018/wordml/cex" xmlns:w16cid="http://schemas.microsoft.com/office/word/2016/wordml/cid" xmlns:w16="http://schemas.microsoft.com/office/word/2018/wordml" xmlns:w16sdtdh="http://schemas.microsoft.com/office/word/2020/wordml/sdtdatahash" xmlns:w16se="http://schemas.microsoft.com/office/word/2015/wordml/symex" xmlns:wpg="http://schemas.microsoft.com/office/word/2010/wordprocessingGroup" xmlns:wpi="http://schemas.microsoft.com/office/word/2010/wordprocessingInk" xmlns:wne="http://schemas.microsoft.com/office/word/2006/wordml" xmlns:wps="http://schemas.microsoft.com/office/word/2010/wordprocessingShape" mc:Ignorable="w14 w15 w16se w16cid w16 w16cex w16sdtdh wp14">
   <w:body>
     <w:p>
       <w:pPr>
@@ -301,10 +301,17 @@
     </w:p>
     <w:p>
       <w:pPr>
-        <w:pStyle w:val="Definition"/>
+        <w:pStyle w:val="Bibliography"/>
       </w:pPr>
       <w:r>
         <w:t xml:space="preserve"> Definition </w:t>
+      </w:r>
+      <w:r>
+        <w:br/>
+      </w:r>
+      <w:r>
+        <w:br/>
+        <w:t>Bibliography</w:t>
       </w:r>
     </w:p>
     <w:sectPr>
@@ -323,7 +330,7 @@
 </file>
 
 <file path=word/endnotes.xml><?xml version="1.0" encoding="utf-8"?>
-<w:endnotes xmlns:wpc="http://schemas.microsoft.com/office/word/2010/wordprocessingCanvas" xmlns:cx="http://schemas.microsoft.com/office/drawing/2014/chartex" xmlns:cx1="http://schemas.microsoft.com/office/drawing/2015/9/8/chartex" xmlns:cx2="http://schemas.microsoft.com/office/drawing/2015/10/21/chartex" xmlns:cx3="http://schemas.microsoft.com/office/drawing/2016/5/9/chartex" xmlns:cx4="http://schemas.microsoft.com/office/drawing/2016/5/10/chartex" xmlns:cx5="http://schemas.microsoft.com/office/drawing/2016/5/11/chartex" xmlns:cx6="http://schemas.microsoft.com/office/drawing/2016/5/12/chartex" xmlns:cx7="http://schemas.microsoft.com/office/drawing/2016/5/13/chartex" xmlns:cx8="http://schemas.microsoft.com/office/drawing/2016/5/14/chartex" xmlns:mc="http://schemas.openxmlformats.org/markup-compatibility/2006" xmlns:aink="http://schemas.microsoft.com/office/drawing/2016/ink" xmlns:am3d="http://schemas.microsoft.com/office/drawing/2017/model3d" xmlns:o="urn:schemas-microsoft-com:office:office" xmlns:r="http://schemas.openxmlformats.org/officeDocument/2006/relationships" xmlns:m="http://schemas.openxmlformats.org/officeDocument/2006/math" xmlns:v="urn:schemas-microsoft-com:vml" xmlns:wp14="http://schemas.microsoft.com/office/word/2010/wordprocessingDrawing" xmlns:wp="http://schemas.openxmlformats.org/drawingml/2006/wordprocessingDrawing" xmlns:w10="urn:schemas-microsoft-com:office:word" xmlns:w="http://schemas.openxmlformats.org/wordprocessingml/2006/main" xmlns:w14="http://schemas.microsoft.com/office/word/2010/wordml" xmlns:w15="http://schemas.microsoft.com/office/word/2012/wordml" xmlns:w16cex="http://schemas.microsoft.com/office/word/2018/wordml/cex" xmlns:w16cid="http://schemas.microsoft.com/office/word/2016/wordml/cid" xmlns:w16="http://schemas.microsoft.com/office/word/2018/wordml" xmlns:w16se="http://schemas.microsoft.com/office/word/2015/wordml/symex" xmlns:wpg="http://schemas.microsoft.com/office/word/2010/wordprocessingGroup" xmlns:wpi="http://schemas.microsoft.com/office/word/2010/wordprocessingInk" xmlns:wne="http://schemas.microsoft.com/office/word/2006/wordml" xmlns:wps="http://schemas.microsoft.com/office/word/2010/wordprocessingShape" mc:Ignorable="w14 w15 w16se w16cid w16 w16cex wp14">
+<w:endnotes xmlns:wpc="http://schemas.microsoft.com/office/word/2010/wordprocessingCanvas" xmlns:cx="http://schemas.microsoft.com/office/drawing/2014/chartex" xmlns:cx1="http://schemas.microsoft.com/office/drawing/2015/9/8/chartex" xmlns:cx2="http://schemas.microsoft.com/office/drawing/2015/10/21/chartex" xmlns:cx3="http://schemas.microsoft.com/office/drawing/2016/5/9/chartex" xmlns:cx4="http://schemas.microsoft.com/office/drawing/2016/5/10/chartex" xmlns:cx5="http://schemas.microsoft.com/office/drawing/2016/5/11/chartex" xmlns:cx6="http://schemas.microsoft.com/office/drawing/2016/5/12/chartex" xmlns:cx7="http://schemas.microsoft.com/office/drawing/2016/5/13/chartex" xmlns:cx8="http://schemas.microsoft.com/office/drawing/2016/5/14/chartex" xmlns:mc="http://schemas.openxmlformats.org/markup-compatibility/2006" xmlns:aink="http://schemas.microsoft.com/office/drawing/2016/ink" xmlns:am3d="http://schemas.microsoft.com/office/drawing/2017/model3d" xmlns:o="urn:schemas-microsoft-com:office:office" xmlns:r="http://schemas.openxmlformats.org/officeDocument/2006/relationships" xmlns:m="http://schemas.openxmlformats.org/officeDocument/2006/math" xmlns:v="urn:schemas-microsoft-com:vml" xmlns:wp14="http://schemas.microsoft.com/office/word/2010/wordprocessingDrawing" xmlns:wp="http://schemas.openxmlformats.org/drawingml/2006/wordprocessingDrawing" xmlns:w10="urn:schemas-microsoft-com:office:word" xmlns:w="http://schemas.openxmlformats.org/wordprocessingml/2006/main" xmlns:w14="http://schemas.microsoft.com/office/word/2010/wordml" xmlns:w15="http://schemas.microsoft.com/office/word/2012/wordml" xmlns:w16cex="http://schemas.microsoft.com/office/word/2018/wordml/cex" xmlns:w16cid="http://schemas.microsoft.com/office/word/2016/wordml/cid" xmlns:w16="http://schemas.microsoft.com/office/word/2018/wordml" xmlns:w16sdtdh="http://schemas.microsoft.com/office/word/2020/wordml/sdtdatahash" xmlns:w16se="http://schemas.microsoft.com/office/word/2015/wordml/symex" xmlns:wpg="http://schemas.microsoft.com/office/word/2010/wordprocessingGroup" xmlns:wpi="http://schemas.microsoft.com/office/word/2010/wordprocessingInk" xmlns:wne="http://schemas.microsoft.com/office/word/2006/wordml" xmlns:wps="http://schemas.microsoft.com/office/word/2010/wordprocessingShape" mc:Ignorable="w14 w15 w16se w16cid w16 w16cex w16sdtdh wp14">
   <w:endnote w:type="separator" w:id="-1">
     <w:p>
       <w:pPr>
@@ -348,7 +355,7 @@
 </file>
 
 <file path=word/footer1.xml><?xml version="1.0" encoding="utf-8"?>
-<w:ftr xmlns:wpc="http://schemas.microsoft.com/office/word/2010/wordprocessingCanvas" xmlns:cx="http://schemas.microsoft.com/office/drawing/2014/chartex" xmlns:cx1="http://schemas.microsoft.com/office/drawing/2015/9/8/chartex" xmlns:cx2="http://schemas.microsoft.com/office/drawing/2015/10/21/chartex" xmlns:cx3="http://schemas.microsoft.com/office/drawing/2016/5/9/chartex" xmlns:cx4="http://schemas.microsoft.com/office/drawing/2016/5/10/chartex" xmlns:cx5="http://schemas.microsoft.com/office/drawing/2016/5/11/chartex" xmlns:cx6="http://schemas.microsoft.com/office/drawing/2016/5/12/chartex" xmlns:cx7="http://schemas.microsoft.com/office/drawing/2016/5/13/chartex" xmlns:cx8="http://schemas.microsoft.com/office/drawing/2016/5/14/chartex" xmlns:mc="http://schemas.openxmlformats.org/markup-compatibility/2006" xmlns:aink="http://schemas.microsoft.com/office/drawing/2016/ink" xmlns:am3d="http://schemas.microsoft.com/office/drawing/2017/model3d" xmlns:o="urn:schemas-microsoft-com:office:office" xmlns:r="http://schemas.openxmlformats.org/officeDocument/2006/relationships" xmlns:m="http://schemas.openxmlformats.org/officeDocument/2006/math" xmlns:v="urn:schemas-microsoft-com:vml" xmlns:wp14="http://schemas.microsoft.com/office/word/2010/wordprocessingDrawing" xmlns:wp="http://schemas.openxmlformats.org/drawingml/2006/wordprocessingDrawing" xmlns:w10="urn:schemas-microsoft-com:office:word" xmlns:w="http://schemas.openxmlformats.org/wordprocessingml/2006/main" xmlns:w14="http://schemas.microsoft.com/office/word/2010/wordml" xmlns:w15="http://schemas.microsoft.com/office/word/2012/wordml" xmlns:w16cex="http://schemas.microsoft.com/office/word/2018/wordml/cex" xmlns:w16cid="http://schemas.microsoft.com/office/word/2016/wordml/cid" xmlns:w16="http://schemas.microsoft.com/office/word/2018/wordml" xmlns:w16se="http://schemas.microsoft.com/office/word/2015/wordml/symex" xmlns:wpg="http://schemas.microsoft.com/office/word/2010/wordprocessingGroup" xmlns:wpi="http://schemas.microsoft.com/office/word/2010/wordprocessingInk" xmlns:wne="http://schemas.microsoft.com/office/word/2006/wordml" xmlns:wps="http://schemas.microsoft.com/office/word/2010/wordprocessingShape" mc:Ignorable="w14 w15 w16se w16cid w16 w16cex wp14">
+<w:ftr xmlns:wpc="http://schemas.microsoft.com/office/word/2010/wordprocessingCanvas" xmlns:cx="http://schemas.microsoft.com/office/drawing/2014/chartex" xmlns:cx1="http://schemas.microsoft.com/office/drawing/2015/9/8/chartex" xmlns:cx2="http://schemas.microsoft.com/office/drawing/2015/10/21/chartex" xmlns:cx3="http://schemas.microsoft.com/office/drawing/2016/5/9/chartex" xmlns:cx4="http://schemas.microsoft.com/office/drawing/2016/5/10/chartex" xmlns:cx5="http://schemas.microsoft.com/office/drawing/2016/5/11/chartex" xmlns:cx6="http://schemas.microsoft.com/office/drawing/2016/5/12/chartex" xmlns:cx7="http://schemas.microsoft.com/office/drawing/2016/5/13/chartex" xmlns:cx8="http://schemas.microsoft.com/office/drawing/2016/5/14/chartex" xmlns:mc="http://schemas.openxmlformats.org/markup-compatibility/2006" xmlns:aink="http://schemas.microsoft.com/office/drawing/2016/ink" xmlns:am3d="http://schemas.microsoft.com/office/drawing/2017/model3d" xmlns:o="urn:schemas-microsoft-com:office:office" xmlns:r="http://schemas.openxmlformats.org/officeDocument/2006/relationships" xmlns:m="http://schemas.openxmlformats.org/officeDocument/2006/math" xmlns:v="urn:schemas-microsoft-com:vml" xmlns:wp14="http://schemas.microsoft.com/office/word/2010/wordprocessingDrawing" xmlns:wp="http://schemas.openxmlformats.org/drawingml/2006/wordprocessingDrawing" xmlns:w10="urn:schemas-microsoft-com:office:word" xmlns:w="http://schemas.openxmlformats.org/wordprocessingml/2006/main" xmlns:w14="http://schemas.microsoft.com/office/word/2010/wordml" xmlns:w15="http://schemas.microsoft.com/office/word/2012/wordml" xmlns:w16cex="http://schemas.microsoft.com/office/word/2018/wordml/cex" xmlns:w16cid="http://schemas.microsoft.com/office/word/2016/wordml/cid" xmlns:w16="http://schemas.microsoft.com/office/word/2018/wordml" xmlns:w16sdtdh="http://schemas.microsoft.com/office/word/2020/wordml/sdtdatahash" xmlns:w16se="http://schemas.microsoft.com/office/word/2015/wordml/symex" xmlns:wpg="http://schemas.microsoft.com/office/word/2010/wordprocessingGroup" xmlns:wpi="http://schemas.microsoft.com/office/word/2010/wordprocessingInk" xmlns:wne="http://schemas.microsoft.com/office/word/2006/wordml" xmlns:wps="http://schemas.microsoft.com/office/word/2010/wordprocessingShape" mc:Ignorable="w14 w15 w16se w16cid w16 w16cex w16sdtdh wp14">
   <w:sdt>
     <w:sdtPr>
       <w:rPr>
@@ -405,7 +412,7 @@
 </file>
 
 <file path=word/footer2.xml><?xml version="1.0" encoding="utf-8"?>
-<w:ftr xmlns:wpc="http://schemas.microsoft.com/office/word/2010/wordprocessingCanvas" xmlns:cx="http://schemas.microsoft.com/office/drawing/2014/chartex" xmlns:cx1="http://schemas.microsoft.com/office/drawing/2015/9/8/chartex" xmlns:cx2="http://schemas.microsoft.com/office/drawing/2015/10/21/chartex" xmlns:cx3="http://schemas.microsoft.com/office/drawing/2016/5/9/chartex" xmlns:cx4="http://schemas.microsoft.com/office/drawing/2016/5/10/chartex" xmlns:cx5="http://schemas.microsoft.com/office/drawing/2016/5/11/chartex" xmlns:cx6="http://schemas.microsoft.com/office/drawing/2016/5/12/chartex" xmlns:cx7="http://schemas.microsoft.com/office/drawing/2016/5/13/chartex" xmlns:cx8="http://schemas.microsoft.com/office/drawing/2016/5/14/chartex" xmlns:mc="http://schemas.openxmlformats.org/markup-compatibility/2006" xmlns:aink="http://schemas.microsoft.com/office/drawing/2016/ink" xmlns:am3d="http://schemas.microsoft.com/office/drawing/2017/model3d" xmlns:o="urn:schemas-microsoft-com:office:office" xmlns:r="http://schemas.openxmlformats.org/officeDocument/2006/relationships" xmlns:m="http://schemas.openxmlformats.org/officeDocument/2006/math" xmlns:v="urn:schemas-microsoft-com:vml" xmlns:wp14="http://schemas.microsoft.com/office/word/2010/wordprocessingDrawing" xmlns:wp="http://schemas.openxmlformats.org/drawingml/2006/wordprocessingDrawing" xmlns:w10="urn:schemas-microsoft-com:office:word" xmlns:w="http://schemas.openxmlformats.org/wordprocessingml/2006/main" xmlns:w14="http://schemas.microsoft.com/office/word/2010/wordml" xmlns:w15="http://schemas.microsoft.com/office/word/2012/wordml" xmlns:w16cex="http://schemas.microsoft.com/office/word/2018/wordml/cex" xmlns:w16cid="http://schemas.microsoft.com/office/word/2016/wordml/cid" xmlns:w16="http://schemas.microsoft.com/office/word/2018/wordml" xmlns:w16se="http://schemas.microsoft.com/office/word/2015/wordml/symex" xmlns:wpg="http://schemas.microsoft.com/office/word/2010/wordprocessingGroup" xmlns:wpi="http://schemas.microsoft.com/office/word/2010/wordprocessingInk" xmlns:wne="http://schemas.microsoft.com/office/word/2006/wordml" xmlns:wps="http://schemas.microsoft.com/office/word/2010/wordprocessingShape" mc:Ignorable="w14 w15 w16se w16cid w16 w16cex wp14">
+<w:ftr xmlns:wpc="http://schemas.microsoft.com/office/word/2010/wordprocessingCanvas" xmlns:cx="http://schemas.microsoft.com/office/drawing/2014/chartex" xmlns:cx1="http://schemas.microsoft.com/office/drawing/2015/9/8/chartex" xmlns:cx2="http://schemas.microsoft.com/office/drawing/2015/10/21/chartex" xmlns:cx3="http://schemas.microsoft.com/office/drawing/2016/5/9/chartex" xmlns:cx4="http://schemas.microsoft.com/office/drawing/2016/5/10/chartex" xmlns:cx5="http://schemas.microsoft.com/office/drawing/2016/5/11/chartex" xmlns:cx6="http://schemas.microsoft.com/office/drawing/2016/5/12/chartex" xmlns:cx7="http://schemas.microsoft.com/office/drawing/2016/5/13/chartex" xmlns:cx8="http://schemas.microsoft.com/office/drawing/2016/5/14/chartex" xmlns:mc="http://schemas.openxmlformats.org/markup-compatibility/2006" xmlns:aink="http://schemas.microsoft.com/office/drawing/2016/ink" xmlns:am3d="http://schemas.microsoft.com/office/drawing/2017/model3d" xmlns:o="urn:schemas-microsoft-com:office:office" xmlns:r="http://schemas.openxmlformats.org/officeDocument/2006/relationships" xmlns:m="http://schemas.openxmlformats.org/officeDocument/2006/math" xmlns:v="urn:schemas-microsoft-com:vml" xmlns:wp14="http://schemas.microsoft.com/office/word/2010/wordprocessingDrawing" xmlns:wp="http://schemas.openxmlformats.org/drawingml/2006/wordprocessingDrawing" xmlns:w10="urn:schemas-microsoft-com:office:word" xmlns:w="http://schemas.openxmlformats.org/wordprocessingml/2006/main" xmlns:w14="http://schemas.microsoft.com/office/word/2010/wordml" xmlns:w15="http://schemas.microsoft.com/office/word/2012/wordml" xmlns:w16cex="http://schemas.microsoft.com/office/word/2018/wordml/cex" xmlns:w16cid="http://schemas.microsoft.com/office/word/2016/wordml/cid" xmlns:w16="http://schemas.microsoft.com/office/word/2018/wordml" xmlns:w16sdtdh="http://schemas.microsoft.com/office/word/2020/wordml/sdtdatahash" xmlns:w16se="http://schemas.microsoft.com/office/word/2015/wordml/symex" xmlns:wpg="http://schemas.microsoft.com/office/word/2010/wordprocessingGroup" xmlns:wpi="http://schemas.microsoft.com/office/word/2010/wordprocessingInk" xmlns:wne="http://schemas.microsoft.com/office/word/2006/wordml" xmlns:wps="http://schemas.microsoft.com/office/word/2010/wordprocessingShape" mc:Ignorable="w14 w15 w16se w16cid w16 w16cex w16sdtdh wp14">
   <w:p>
     <w:pPr>
       <w:pStyle w:val="Footer"/>
@@ -417,7 +424,7 @@
 </file>
 
 <file path=word/footnotes.xml><?xml version="1.0" encoding="utf-8"?>
-<w:footnotes xmlns:wpc="http://schemas.microsoft.com/office/word/2010/wordprocessingCanvas" xmlns:cx="http://schemas.microsoft.com/office/drawing/2014/chartex" xmlns:cx1="http://schemas.microsoft.com/office/drawing/2015/9/8/chartex" xmlns:cx2="http://schemas.microsoft.com/office/drawing/2015/10/21/chartex" xmlns:cx3="http://schemas.microsoft.com/office/drawing/2016/5/9/chartex" xmlns:cx4="http://schemas.microsoft.com/office/drawing/2016/5/10/chartex" xmlns:cx5="http://schemas.microsoft.com/office/drawing/2016/5/11/chartex" xmlns:cx6="http://schemas.microsoft.com/office/drawing/2016/5/12/chartex" xmlns:cx7="http://schemas.microsoft.com/office/drawing/2016/5/13/chartex" xmlns:cx8="http://schemas.microsoft.com/office/drawing/2016/5/14/chartex" xmlns:mc="http://schemas.openxmlformats.org/markup-compatibility/2006" xmlns:aink="http://schemas.microsoft.com/office/drawing/2016/ink" xmlns:am3d="http://schemas.microsoft.com/office/drawing/2017/model3d" xmlns:o="urn:schemas-microsoft-com:office:office" xmlns:r="http://schemas.openxmlformats.org/officeDocument/2006/relationships" xmlns:m="http://schemas.openxmlformats.org/officeDocument/2006/math" xmlns:v="urn:schemas-microsoft-com:vml" xmlns:wp14="http://schemas.microsoft.com/office/word/2010/wordprocessingDrawing" xmlns:wp="http://schemas.openxmlformats.org/drawingml/2006/wordprocessingDrawing" xmlns:w10="urn:schemas-microsoft-com:office:word" xmlns:w="http://schemas.openxmlformats.org/wordprocessingml/2006/main" xmlns:w14="http://schemas.microsoft.com/office/word/2010/wordml" xmlns:w15="http://schemas.microsoft.com/office/word/2012/wordml" xmlns:w16cex="http://schemas.microsoft.com/office/word/2018/wordml/cex" xmlns:w16cid="http://schemas.microsoft.com/office/word/2016/wordml/cid" xmlns:w16="http://schemas.microsoft.com/office/word/2018/wordml" xmlns:w16se="http://schemas.microsoft.com/office/word/2015/wordml/symex" xmlns:wpg="http://schemas.microsoft.com/office/word/2010/wordprocessingGroup" xmlns:wpi="http://schemas.microsoft.com/office/word/2010/wordprocessingInk" xmlns:wne="http://schemas.microsoft.com/office/word/2006/wordml" xmlns:wps="http://schemas.microsoft.com/office/word/2010/wordprocessingShape" mc:Ignorable="w14 w15 w16se w16cid w16 w16cex wp14">
+<w:footnotes xmlns:wpc="http://schemas.microsoft.com/office/word/2010/wordprocessingCanvas" xmlns:cx="http://schemas.microsoft.com/office/drawing/2014/chartex" xmlns:cx1="http://schemas.microsoft.com/office/drawing/2015/9/8/chartex" xmlns:cx2="http://schemas.microsoft.com/office/drawing/2015/10/21/chartex" xmlns:cx3="http://schemas.microsoft.com/office/drawing/2016/5/9/chartex" xmlns:cx4="http://schemas.microsoft.com/office/drawing/2016/5/10/chartex" xmlns:cx5="http://schemas.microsoft.com/office/drawing/2016/5/11/chartex" xmlns:cx6="http://schemas.microsoft.com/office/drawing/2016/5/12/chartex" xmlns:cx7="http://schemas.microsoft.com/office/drawing/2016/5/13/chartex" xmlns:cx8="http://schemas.microsoft.com/office/drawing/2016/5/14/chartex" xmlns:mc="http://schemas.openxmlformats.org/markup-compatibility/2006" xmlns:aink="http://schemas.microsoft.com/office/drawing/2016/ink" xmlns:am3d="http://schemas.microsoft.com/office/drawing/2017/model3d" xmlns:o="urn:schemas-microsoft-com:office:office" xmlns:r="http://schemas.openxmlformats.org/officeDocument/2006/relationships" xmlns:m="http://schemas.openxmlformats.org/officeDocument/2006/math" xmlns:v="urn:schemas-microsoft-com:vml" xmlns:wp14="http://schemas.microsoft.com/office/word/2010/wordprocessingDrawing" xmlns:wp="http://schemas.openxmlformats.org/drawingml/2006/wordprocessingDrawing" xmlns:w10="urn:schemas-microsoft-com:office:word" xmlns:w="http://schemas.openxmlformats.org/wordprocessingml/2006/main" xmlns:w14="http://schemas.microsoft.com/office/word/2010/wordml" xmlns:w15="http://schemas.microsoft.com/office/word/2012/wordml" xmlns:w16cex="http://schemas.microsoft.com/office/word/2018/wordml/cex" xmlns:w16cid="http://schemas.microsoft.com/office/word/2016/wordml/cid" xmlns:w16="http://schemas.microsoft.com/office/word/2018/wordml" xmlns:w16sdtdh="http://schemas.microsoft.com/office/word/2020/wordml/sdtdatahash" xmlns:w16se="http://schemas.microsoft.com/office/word/2015/wordml/symex" xmlns:wpg="http://schemas.microsoft.com/office/word/2010/wordprocessingGroup" xmlns:wpi="http://schemas.microsoft.com/office/word/2010/wordprocessingInk" xmlns:wne="http://schemas.microsoft.com/office/word/2006/wordml" xmlns:wps="http://schemas.microsoft.com/office/word/2010/wordprocessingShape" mc:Ignorable="w14 w15 w16se w16cid w16 w16cex w16sdtdh wp14">
   <w:footnote w:type="separator" w:id="-1">
     <w:p>
       <w:r>
@@ -452,7 +459,7 @@
 </file>
 
 <file path=word/header1.xml><?xml version="1.0" encoding="utf-8"?>
-<w:hdr xmlns:wpc="http://schemas.microsoft.com/office/word/2010/wordprocessingCanvas" xmlns:cx="http://schemas.microsoft.com/office/drawing/2014/chartex" xmlns:cx1="http://schemas.microsoft.com/office/drawing/2015/9/8/chartex" xmlns:cx2="http://schemas.microsoft.com/office/drawing/2015/10/21/chartex" xmlns:cx3="http://schemas.microsoft.com/office/drawing/2016/5/9/chartex" xmlns:cx4="http://schemas.microsoft.com/office/drawing/2016/5/10/chartex" xmlns:cx5="http://schemas.microsoft.com/office/drawing/2016/5/11/chartex" xmlns:cx6="http://schemas.microsoft.com/office/drawing/2016/5/12/chartex" xmlns:cx7="http://schemas.microsoft.com/office/drawing/2016/5/13/chartex" xmlns:cx8="http://schemas.microsoft.com/office/drawing/2016/5/14/chartex" xmlns:mc="http://schemas.openxmlformats.org/markup-compatibility/2006" xmlns:aink="http://schemas.microsoft.com/office/drawing/2016/ink" xmlns:am3d="http://schemas.microsoft.com/office/drawing/2017/model3d" xmlns:o="urn:schemas-microsoft-com:office:office" xmlns:r="http://schemas.openxmlformats.org/officeDocument/2006/relationships" xmlns:m="http://schemas.openxmlformats.org/officeDocument/2006/math" xmlns:v="urn:schemas-microsoft-com:vml" xmlns:wp14="http://schemas.microsoft.com/office/word/2010/wordprocessingDrawing" xmlns:wp="http://schemas.openxmlformats.org/drawingml/2006/wordprocessingDrawing" xmlns:w10="urn:schemas-microsoft-com:office:word" xmlns:w="http://schemas.openxmlformats.org/wordprocessingml/2006/main" xmlns:w14="http://schemas.microsoft.com/office/word/2010/wordml" xmlns:w15="http://schemas.microsoft.com/office/word/2012/wordml" xmlns:w16cex="http://schemas.microsoft.com/office/word/2018/wordml/cex" xmlns:w16cid="http://schemas.microsoft.com/office/word/2016/wordml/cid" xmlns:w16="http://schemas.microsoft.com/office/word/2018/wordml" xmlns:w16se="http://schemas.microsoft.com/office/word/2015/wordml/symex" xmlns:wpg="http://schemas.microsoft.com/office/word/2010/wordprocessingGroup" xmlns:wpi="http://schemas.microsoft.com/office/word/2010/wordprocessingInk" xmlns:wne="http://schemas.microsoft.com/office/word/2006/wordml" xmlns:wps="http://schemas.microsoft.com/office/word/2010/wordprocessingShape" mc:Ignorable="w14 w15 w16se w16cid w16 w16cex wp14">
+<w:hdr xmlns:wpc="http://schemas.microsoft.com/office/word/2010/wordprocessingCanvas" xmlns:cx="http://schemas.microsoft.com/office/drawing/2014/chartex" xmlns:cx1="http://schemas.microsoft.com/office/drawing/2015/9/8/chartex" xmlns:cx2="http://schemas.microsoft.com/office/drawing/2015/10/21/chartex" xmlns:cx3="http://schemas.microsoft.com/office/drawing/2016/5/9/chartex" xmlns:cx4="http://schemas.microsoft.com/office/drawing/2016/5/10/chartex" xmlns:cx5="http://schemas.microsoft.com/office/drawing/2016/5/11/chartex" xmlns:cx6="http://schemas.microsoft.com/office/drawing/2016/5/12/chartex" xmlns:cx7="http://schemas.microsoft.com/office/drawing/2016/5/13/chartex" xmlns:cx8="http://schemas.microsoft.com/office/drawing/2016/5/14/chartex" xmlns:mc="http://schemas.openxmlformats.org/markup-compatibility/2006" xmlns:aink="http://schemas.microsoft.com/office/drawing/2016/ink" xmlns:am3d="http://schemas.microsoft.com/office/drawing/2017/model3d" xmlns:o="urn:schemas-microsoft-com:office:office" xmlns:r="http://schemas.openxmlformats.org/officeDocument/2006/relationships" xmlns:m="http://schemas.openxmlformats.org/officeDocument/2006/math" xmlns:v="urn:schemas-microsoft-com:vml" xmlns:wp14="http://schemas.microsoft.com/office/word/2010/wordprocessingDrawing" xmlns:wp="http://schemas.openxmlformats.org/drawingml/2006/wordprocessingDrawing" xmlns:w10="urn:schemas-microsoft-com:office:word" xmlns:w="http://schemas.openxmlformats.org/wordprocessingml/2006/main" xmlns:w14="http://schemas.microsoft.com/office/word/2010/wordml" xmlns:w15="http://schemas.microsoft.com/office/word/2012/wordml" xmlns:w16cex="http://schemas.microsoft.com/office/word/2018/wordml/cex" xmlns:w16cid="http://schemas.microsoft.com/office/word/2016/wordml/cid" xmlns:w16="http://schemas.microsoft.com/office/word/2018/wordml" xmlns:w16sdtdh="http://schemas.microsoft.com/office/word/2020/wordml/sdtdatahash" xmlns:w16se="http://schemas.microsoft.com/office/word/2015/wordml/symex" xmlns:wpg="http://schemas.microsoft.com/office/word/2010/wordprocessingGroup" xmlns:wpi="http://schemas.microsoft.com/office/word/2010/wordprocessingInk" xmlns:wne="http://schemas.microsoft.com/office/word/2006/wordml" xmlns:wps="http://schemas.microsoft.com/office/word/2010/wordprocessingShape" mc:Ignorable="w14 w15 w16se w16cid w16 w16cex w16sdtdh wp14">
   <w:sdt>
     <w:sdtPr>
       <w:rPr>
@@ -509,7 +516,7 @@
 </file>
 
 <file path=word/header2.xml><?xml version="1.0" encoding="utf-8"?>
-<w:hdr xmlns:wpc="http://schemas.microsoft.com/office/word/2010/wordprocessingCanvas" xmlns:cx="http://schemas.microsoft.com/office/drawing/2014/chartex" xmlns:cx1="http://schemas.microsoft.com/office/drawing/2015/9/8/chartex" xmlns:cx2="http://schemas.microsoft.com/office/drawing/2015/10/21/chartex" xmlns:cx3="http://schemas.microsoft.com/office/drawing/2016/5/9/chartex" xmlns:cx4="http://schemas.microsoft.com/office/drawing/2016/5/10/chartex" xmlns:cx5="http://schemas.microsoft.com/office/drawing/2016/5/11/chartex" xmlns:cx6="http://schemas.microsoft.com/office/drawing/2016/5/12/chartex" xmlns:cx7="http://schemas.microsoft.com/office/drawing/2016/5/13/chartex" xmlns:cx8="http://schemas.microsoft.com/office/drawing/2016/5/14/chartex" xmlns:mc="http://schemas.openxmlformats.org/markup-compatibility/2006" xmlns:aink="http://schemas.microsoft.com/office/drawing/2016/ink" xmlns:am3d="http://schemas.microsoft.com/office/drawing/2017/model3d" xmlns:o="urn:schemas-microsoft-com:office:office" xmlns:r="http://schemas.openxmlformats.org/officeDocument/2006/relationships" xmlns:m="http://schemas.openxmlformats.org/officeDocument/2006/math" xmlns:v="urn:schemas-microsoft-com:vml" xmlns:wp14="http://schemas.microsoft.com/office/word/2010/wordprocessingDrawing" xmlns:wp="http://schemas.openxmlformats.org/drawingml/2006/wordprocessingDrawing" xmlns:w10="urn:schemas-microsoft-com:office:word" xmlns:w="http://schemas.openxmlformats.org/wordprocessingml/2006/main" xmlns:w14="http://schemas.microsoft.com/office/word/2010/wordml" xmlns:w15="http://schemas.microsoft.com/office/word/2012/wordml" xmlns:w16cex="http://schemas.microsoft.com/office/word/2018/wordml/cex" xmlns:w16cid="http://schemas.microsoft.com/office/word/2016/wordml/cid" xmlns:w16="http://schemas.microsoft.com/office/word/2018/wordml" xmlns:w16se="http://schemas.microsoft.com/office/word/2015/wordml/symex" xmlns:wpg="http://schemas.microsoft.com/office/word/2010/wordprocessingGroup" xmlns:wpi="http://schemas.microsoft.com/office/word/2010/wordprocessingInk" xmlns:wne="http://schemas.microsoft.com/office/word/2006/wordml" xmlns:wps="http://schemas.microsoft.com/office/word/2010/wordprocessingShape" mc:Ignorable="w14 w15 w16se w16cid w16 w16cex wp14">
+<w:hdr xmlns:wpc="http://schemas.microsoft.com/office/word/2010/wordprocessingCanvas" xmlns:cx="http://schemas.microsoft.com/office/drawing/2014/chartex" xmlns:cx1="http://schemas.microsoft.com/office/drawing/2015/9/8/chartex" xmlns:cx2="http://schemas.microsoft.com/office/drawing/2015/10/21/chartex" xmlns:cx3="http://schemas.microsoft.com/office/drawing/2016/5/9/chartex" xmlns:cx4="http://schemas.microsoft.com/office/drawing/2016/5/10/chartex" xmlns:cx5="http://schemas.microsoft.com/office/drawing/2016/5/11/chartex" xmlns:cx6="http://schemas.microsoft.com/office/drawing/2016/5/12/chartex" xmlns:cx7="http://schemas.microsoft.com/office/drawing/2016/5/13/chartex" xmlns:cx8="http://schemas.microsoft.com/office/drawing/2016/5/14/chartex" xmlns:mc="http://schemas.openxmlformats.org/markup-compatibility/2006" xmlns:aink="http://schemas.microsoft.com/office/drawing/2016/ink" xmlns:am3d="http://schemas.microsoft.com/office/drawing/2017/model3d" xmlns:o="urn:schemas-microsoft-com:office:office" xmlns:r="http://schemas.openxmlformats.org/officeDocument/2006/relationships" xmlns:m="http://schemas.openxmlformats.org/officeDocument/2006/math" xmlns:v="urn:schemas-microsoft-com:vml" xmlns:wp14="http://schemas.microsoft.com/office/word/2010/wordprocessingDrawing" xmlns:wp="http://schemas.openxmlformats.org/drawingml/2006/wordprocessingDrawing" xmlns:w10="urn:schemas-microsoft-com:office:word" xmlns:w="http://schemas.openxmlformats.org/wordprocessingml/2006/main" xmlns:w14="http://schemas.microsoft.com/office/word/2010/wordml" xmlns:w15="http://schemas.microsoft.com/office/word/2012/wordml" xmlns:w16cex="http://schemas.microsoft.com/office/word/2018/wordml/cex" xmlns:w16cid="http://schemas.microsoft.com/office/word/2016/wordml/cid" xmlns:w16="http://schemas.microsoft.com/office/word/2018/wordml" xmlns:w16sdtdh="http://schemas.microsoft.com/office/word/2020/wordml/sdtdatahash" xmlns:w16se="http://schemas.microsoft.com/office/word/2015/wordml/symex" xmlns:wpg="http://schemas.microsoft.com/office/word/2010/wordprocessingGroup" xmlns:wpi="http://schemas.microsoft.com/office/word/2010/wordprocessingInk" xmlns:wne="http://schemas.microsoft.com/office/word/2006/wordml" xmlns:wps="http://schemas.microsoft.com/office/word/2010/wordprocessingShape" mc:Ignorable="w14 w15 w16se w16cid w16 w16cex w16sdtdh wp14">
   <w:sdt>
     <w:sdtPr>
       <w:rPr>
@@ -583,7 +590,7 @@
 </file>
 
 <file path=word/numbering.xml><?xml version="1.0" encoding="utf-8"?>
-<w:numbering xmlns:wpc="http://schemas.microsoft.com/office/word/2010/wordprocessingCanvas" xmlns:cx="http://schemas.microsoft.com/office/drawing/2014/chartex" xmlns:cx1="http://schemas.microsoft.com/office/drawing/2015/9/8/chartex" xmlns:cx2="http://schemas.microsoft.com/office/drawing/2015/10/21/chartex" xmlns:cx3="http://schemas.microsoft.com/office/drawing/2016/5/9/chartex" xmlns:cx4="http://schemas.microsoft.com/office/drawing/2016/5/10/chartex" xmlns:cx5="http://schemas.microsoft.com/office/drawing/2016/5/11/chartex" xmlns:cx6="http://schemas.microsoft.com/office/drawing/2016/5/12/chartex" xmlns:cx7="http://schemas.microsoft.com/office/drawing/2016/5/13/chartex" xmlns:cx8="http://schemas.microsoft.com/office/drawing/2016/5/14/chartex" xmlns:mc="http://schemas.openxmlformats.org/markup-compatibility/2006" xmlns:aink="http://schemas.microsoft.com/office/drawing/2016/ink" xmlns:am3d="http://schemas.microsoft.com/office/drawing/2017/model3d" xmlns:o="urn:schemas-microsoft-com:office:office" xmlns:r="http://schemas.openxmlformats.org/officeDocument/2006/relationships" xmlns:m="http://schemas.openxmlformats.org/officeDocument/2006/math" xmlns:v="urn:schemas-microsoft-com:vml" xmlns:wp14="http://schemas.microsoft.com/office/word/2010/wordprocessingDrawing" xmlns:wp="http://schemas.openxmlformats.org/drawingml/2006/wordprocessingDrawing" xmlns:w10="urn:schemas-microsoft-com:office:word" xmlns:w="http://schemas.openxmlformats.org/wordprocessingml/2006/main" xmlns:w14="http://schemas.microsoft.com/office/word/2010/wordml" xmlns:w15="http://schemas.microsoft.com/office/word/2012/wordml" xmlns:w16cex="http://schemas.microsoft.com/office/word/2018/wordml/cex" xmlns:w16cid="http://schemas.microsoft.com/office/word/2016/wordml/cid" xmlns:w16="http://schemas.microsoft.com/office/word/2018/wordml" xmlns:w16se="http://schemas.microsoft.com/office/word/2015/wordml/symex" xmlns:wpg="http://schemas.microsoft.com/office/word/2010/wordprocessingGroup" xmlns:wpi="http://schemas.microsoft.com/office/word/2010/wordprocessingInk" xmlns:wne="http://schemas.microsoft.com/office/word/2006/wordml" xmlns:wps="http://schemas.microsoft.com/office/word/2010/wordprocessingShape" mc:Ignorable="w14 w15 w16se w16cid w16 w16cex wp14">
+<w:numbering xmlns:wpc="http://schemas.microsoft.com/office/word/2010/wordprocessingCanvas" xmlns:cx="http://schemas.microsoft.com/office/drawing/2014/chartex" xmlns:cx1="http://schemas.microsoft.com/office/drawing/2015/9/8/chartex" xmlns:cx2="http://schemas.microsoft.com/office/drawing/2015/10/21/chartex" xmlns:cx3="http://schemas.microsoft.com/office/drawing/2016/5/9/chartex" xmlns:cx4="http://schemas.microsoft.com/office/drawing/2016/5/10/chartex" xmlns:cx5="http://schemas.microsoft.com/office/drawing/2016/5/11/chartex" xmlns:cx6="http://schemas.microsoft.com/office/drawing/2016/5/12/chartex" xmlns:cx7="http://schemas.microsoft.com/office/drawing/2016/5/13/chartex" xmlns:cx8="http://schemas.microsoft.com/office/drawing/2016/5/14/chartex" xmlns:mc="http://schemas.openxmlformats.org/markup-compatibility/2006" xmlns:aink="http://schemas.microsoft.com/office/drawing/2016/ink" xmlns:am3d="http://schemas.microsoft.com/office/drawing/2017/model3d" xmlns:o="urn:schemas-microsoft-com:office:office" xmlns:r="http://schemas.openxmlformats.org/officeDocument/2006/relationships" xmlns:m="http://schemas.openxmlformats.org/officeDocument/2006/math" xmlns:v="urn:schemas-microsoft-com:vml" xmlns:wp14="http://schemas.microsoft.com/office/word/2010/wordprocessingDrawing" xmlns:wp="http://schemas.openxmlformats.org/drawingml/2006/wordprocessingDrawing" xmlns:w10="urn:schemas-microsoft-com:office:word" xmlns:w="http://schemas.openxmlformats.org/wordprocessingml/2006/main" xmlns:w14="http://schemas.microsoft.com/office/word/2010/wordml" xmlns:w15="http://schemas.microsoft.com/office/word/2012/wordml" xmlns:w16cex="http://schemas.microsoft.com/office/word/2018/wordml/cex" xmlns:w16cid="http://schemas.microsoft.com/office/word/2016/wordml/cid" xmlns:w16="http://schemas.microsoft.com/office/word/2018/wordml" xmlns:w16sdtdh="http://schemas.microsoft.com/office/word/2020/wordml/sdtdatahash" xmlns:w16se="http://schemas.microsoft.com/office/word/2015/wordml/symex" xmlns:wpg="http://schemas.microsoft.com/office/word/2010/wordprocessingGroup" xmlns:wpi="http://schemas.microsoft.com/office/word/2010/wordprocessingInk" xmlns:wne="http://schemas.microsoft.com/office/word/2006/wordml" xmlns:wps="http://schemas.microsoft.com/office/word/2010/wordprocessingShape" mc:Ignorable="w14 w15 w16se w16cid w16 w16cex w16sdtdh wp14">
   <w:abstractNum w:abstractNumId="0" w15:restartNumberingAfterBreak="0">
     <w:nsid w:val="170CD2DE"/>
     <w:multiLevelType w:val="multilevel"/>
@@ -695,7 +702,7 @@
 </file>
 
 <file path=word/styles.xml><?xml version="1.0" encoding="utf-8"?>
-<w:styles xmlns:mc="http://schemas.openxmlformats.org/markup-compatibility/2006" xmlns:r="http://schemas.openxmlformats.org/officeDocument/2006/relationships" xmlns:w="http://schemas.openxmlformats.org/wordprocessingml/2006/main" xmlns:w14="http://schemas.microsoft.com/office/word/2010/wordml" xmlns:w15="http://schemas.microsoft.com/office/word/2012/wordml" xmlns:w16cex="http://schemas.microsoft.com/office/word/2018/wordml/cex" xmlns:w16cid="http://schemas.microsoft.com/office/word/2016/wordml/cid" xmlns:w16="http://schemas.microsoft.com/office/word/2018/wordml" xmlns:w16se="http://schemas.microsoft.com/office/word/2015/wordml/symex" mc:Ignorable="w14 w15 w16se w16cid w16 w16cex">
+<w:styles xmlns:mc="http://schemas.openxmlformats.org/markup-compatibility/2006" xmlns:r="http://schemas.openxmlformats.org/officeDocument/2006/relationships" xmlns:w="http://schemas.openxmlformats.org/wordprocessingml/2006/main" xmlns:w14="http://schemas.microsoft.com/office/word/2010/wordml" xmlns:w15="http://schemas.microsoft.com/office/word/2012/wordml" xmlns:w16cex="http://schemas.microsoft.com/office/word/2018/wordml/cex" xmlns:w16cid="http://schemas.microsoft.com/office/word/2016/wordml/cid" xmlns:w16="http://schemas.microsoft.com/office/word/2018/wordml" xmlns:w16sdtdh="http://schemas.microsoft.com/office/word/2020/wordml/sdtdatahash" xmlns:w16se="http://schemas.microsoft.com/office/word/2015/wordml/symex" mc:Ignorable="w14 w15 w16se w16cid w16 w16cex w16sdtdh">
   <w:docDefaults>
     <w:rPrDefault>
       <w:rPr>
@@ -1357,6 +1364,10 @@
     <w:name w:val="Bibliography"/>
     <w:basedOn w:val="Normal"/>
     <w:qFormat/>
+    <w:rsid w:val="00DC4EA2"/>
+    <w:pPr>
+      <w:spacing w:line="480" w:lineRule="auto"/>
+    </w:pPr>
   </w:style>
   <w:style w:type="paragraph" w:styleId="BlockText">
     <w:name w:val="Block Text"/>

</xml_diff>

<commit_message>
Update AJB doc template
</commit_message>
<xml_diff>
--- a/american-journal-of-botany.docx
+++ b/american-journal-of-botany.docx
@@ -7,7 +7,10 @@
         <w:pStyle w:val="Title"/>
       </w:pPr>
       <w:r>
-        <w:t xml:space="preserve"> Title </w:t>
+        <w:t xml:space="preserve"> </w:t>
+      </w:r>
+      <w:r>
+        <w:t xml:space="preserve">Title </w:t>
       </w:r>
     </w:p>
     <w:p>
@@ -74,75 +77,14 @@
     </w:p>
     <w:p>
       <w:pPr>
-        <w:pStyle w:val="Heading4"/>
-      </w:pPr>
-      <w:bookmarkStart w:id="3" w:name="heading-4"/>
-      <w:r>
-        <w:t xml:space="preserve"> Heading 4 </w:t>
-      </w:r>
-      <w:bookmarkEnd w:id="3"/>
+        <w:pStyle w:val="FirstParagraph"/>
+      </w:pPr>
+      <w:r>
+        <w:t xml:space="preserve">First Paragraph. </w:t>
+      </w:r>
     </w:p>
     <w:p>
       <w:pPr>
-        <w:pStyle w:val="Heading5"/>
-      </w:pPr>
-      <w:bookmarkStart w:id="4" w:name="heading-5"/>
-      <w:r>
-        <w:lastRenderedPageBreak/>
-        <w:t xml:space="preserve"> Heading 5 </w:t>
-      </w:r>
-      <w:bookmarkEnd w:id="4"/>
-    </w:p>
-    <w:p>
-      <w:pPr>
-        <w:pStyle w:val="Heading6"/>
-      </w:pPr>
-      <w:bookmarkStart w:id="5" w:name="heading-6"/>
-      <w:r>
-        <w:t xml:space="preserve"> Heading 6 </w:t>
-      </w:r>
-      <w:bookmarkEnd w:id="5"/>
-    </w:p>
-    <w:p>
-      <w:pPr>
-        <w:pStyle w:val="Heading7"/>
-      </w:pPr>
-      <w:bookmarkStart w:id="6" w:name="heading-7"/>
-      <w:r>
-        <w:t xml:space="preserve"> Heading 7 </w:t>
-      </w:r>
-      <w:bookmarkEnd w:id="6"/>
-    </w:p>
-    <w:p>
-      <w:pPr>
-        <w:pStyle w:val="Heading8"/>
-      </w:pPr>
-      <w:bookmarkStart w:id="7" w:name="heading-8"/>
-      <w:r>
-        <w:t xml:space="preserve"> Heading 8 </w:t>
-      </w:r>
-      <w:bookmarkEnd w:id="7"/>
-    </w:p>
-    <w:p>
-      <w:pPr>
-        <w:pStyle w:val="Heading9"/>
-      </w:pPr>
-      <w:bookmarkStart w:id="8" w:name="heading-9"/>
-      <w:r>
-        <w:t xml:space="preserve"> Heading 9 </w:t>
-      </w:r>
-      <w:bookmarkEnd w:id="8"/>
-    </w:p>
-    <w:p>
-      <w:pPr>
-        <w:pStyle w:val="FirstParagraph"/>
-      </w:pPr>
-      <w:r>
-        <w:t xml:space="preserve"> First Paragraph. </w:t>
-      </w:r>
-    </w:p>
-    <w:p>
-      <w:pPr>
         <w:pStyle w:val="BodyText"/>
       </w:pPr>
       <w:r>
@@ -151,6 +93,7 @@
       <w:r>
         <w:rPr>
           <w:rStyle w:val="VerbatimChar"/>
+          <w:rFonts w:ascii="Times New Roman" w:hAnsi="Times New Roman"/>
         </w:rPr>
         <w:t xml:space="preserve"> Verbatim Char </w:t>
       </w:r>
@@ -199,8 +142,8 @@
         <w:tblCaption w:val="Table caption."/>
       </w:tblPr>
       <w:tblGrid>
-        <w:gridCol w:w="842"/>
-        <w:gridCol w:w="842"/>
+        <w:gridCol w:w="823"/>
+        <w:gridCol w:w="823"/>
       </w:tblGrid>
       <w:tr>
         <w:tc>
@@ -270,32 +213,56 @@
     <w:p>
       <w:pPr>
         <w:pStyle w:val="ImageCaption"/>
-      </w:pPr>
-      <w:r>
+        <w:rPr>
+          <w:rFonts w:ascii="Times New Roman" w:hAnsi="Times New Roman" w:cs="Times New Roman"/>
+        </w:rPr>
+      </w:pPr>
+      <w:r>
+        <w:rPr>
+          <w:rFonts w:ascii="Times New Roman" w:hAnsi="Times New Roman" w:cs="Times New Roman"/>
+        </w:rPr>
         <w:t xml:space="preserve"> Image Caption </w:t>
       </w:r>
     </w:p>
     <w:p>
       <w:pPr>
         <w:pStyle w:val="DefinitionTerm"/>
-      </w:pPr>
-      <w:r>
+        <w:rPr>
+          <w:rFonts w:ascii="Times New Roman" w:hAnsi="Times New Roman" w:cs="Times New Roman"/>
+        </w:rPr>
+      </w:pPr>
+      <w:r>
+        <w:rPr>
+          <w:rFonts w:ascii="Times New Roman" w:hAnsi="Times New Roman" w:cs="Times New Roman"/>
+        </w:rPr>
         <w:t xml:space="preserve"> DefinitionTerm </w:t>
       </w:r>
     </w:p>
     <w:p>
       <w:pPr>
         <w:pStyle w:val="Definition"/>
-      </w:pPr>
-      <w:r>
+        <w:rPr>
+          <w:rFonts w:ascii="Times New Roman" w:hAnsi="Times New Roman" w:cs="Times New Roman"/>
+        </w:rPr>
+      </w:pPr>
+      <w:r>
+        <w:rPr>
+          <w:rFonts w:ascii="Times New Roman" w:hAnsi="Times New Roman" w:cs="Times New Roman"/>
+        </w:rPr>
         <w:t xml:space="preserve"> Definition </w:t>
       </w:r>
     </w:p>
     <w:p>
       <w:pPr>
         <w:pStyle w:val="DefinitionTerm"/>
-      </w:pPr>
-      <w:r>
+        <w:rPr>
+          <w:rFonts w:ascii="Times New Roman" w:hAnsi="Times New Roman" w:cs="Times New Roman"/>
+        </w:rPr>
+      </w:pPr>
+      <w:r>
+        <w:rPr>
+          <w:rFonts w:ascii="Times New Roman" w:hAnsi="Times New Roman" w:cs="Times New Roman"/>
+        </w:rPr>
         <w:t xml:space="preserve"> DefinitionTerm </w:t>
       </w:r>
     </w:p>
@@ -318,7 +285,6 @@
       <w:headerReference w:type="even" r:id="rId9"/>
       <w:headerReference w:type="default" r:id="rId10"/>
       <w:footerReference w:type="even" r:id="rId11"/>
-      <w:footerReference w:type="default" r:id="rId12"/>
       <w:pgSz w:w="12240" w:h="15840"/>
       <w:pgMar w:top="1440" w:right="1440" w:bottom="1440" w:left="1440" w:header="720" w:footer="720" w:gutter="0"/>
       <w:lnNumType w:countBy="1" w:restart="continuous"/>
@@ -376,7 +342,6 @@
       <w:p>
         <w:pPr>
           <w:pStyle w:val="Footer"/>
-          <w:framePr w:wrap="none" w:vAnchor="text" w:hAnchor="margin" w:xAlign="right" w:y="1"/>
           <w:rPr>
             <w:rStyle w:val="PageNumber"/>
           </w:rPr>
@@ -405,19 +370,6 @@
   <w:p>
     <w:pPr>
       <w:pStyle w:val="Footer"/>
-      <w:ind w:right="360"/>
-    </w:pPr>
-  </w:p>
-</w:ftr>
-</file>
-
-<file path=word/footer2.xml><?xml version="1.0" encoding="utf-8"?>
-<w:ftr xmlns:wpc="http://schemas.microsoft.com/office/word/2010/wordprocessingCanvas" xmlns:cx="http://schemas.microsoft.com/office/drawing/2014/chartex" xmlns:cx1="http://schemas.microsoft.com/office/drawing/2015/9/8/chartex" xmlns:cx2="http://schemas.microsoft.com/office/drawing/2015/10/21/chartex" xmlns:cx3="http://schemas.microsoft.com/office/drawing/2016/5/9/chartex" xmlns:cx4="http://schemas.microsoft.com/office/drawing/2016/5/10/chartex" xmlns:cx5="http://schemas.microsoft.com/office/drawing/2016/5/11/chartex" xmlns:cx6="http://schemas.microsoft.com/office/drawing/2016/5/12/chartex" xmlns:cx7="http://schemas.microsoft.com/office/drawing/2016/5/13/chartex" xmlns:cx8="http://schemas.microsoft.com/office/drawing/2016/5/14/chartex" xmlns:mc="http://schemas.openxmlformats.org/markup-compatibility/2006" xmlns:aink="http://schemas.microsoft.com/office/drawing/2016/ink" xmlns:am3d="http://schemas.microsoft.com/office/drawing/2017/model3d" xmlns:o="urn:schemas-microsoft-com:office:office" xmlns:r="http://schemas.openxmlformats.org/officeDocument/2006/relationships" xmlns:m="http://schemas.openxmlformats.org/officeDocument/2006/math" xmlns:v="urn:schemas-microsoft-com:vml" xmlns:wp14="http://schemas.microsoft.com/office/word/2010/wordprocessingDrawing" xmlns:wp="http://schemas.openxmlformats.org/drawingml/2006/wordprocessingDrawing" xmlns:w10="urn:schemas-microsoft-com:office:word" xmlns:w="http://schemas.openxmlformats.org/wordprocessingml/2006/main" xmlns:w14="http://schemas.microsoft.com/office/word/2010/wordml" xmlns:w15="http://schemas.microsoft.com/office/word/2012/wordml" xmlns:w16cex="http://schemas.microsoft.com/office/word/2018/wordml/cex" xmlns:w16cid="http://schemas.microsoft.com/office/word/2016/wordml/cid" xmlns:w16="http://schemas.microsoft.com/office/word/2018/wordml" xmlns:w16sdtdh="http://schemas.microsoft.com/office/word/2020/wordml/sdtdatahash" xmlns:w16se="http://schemas.microsoft.com/office/word/2015/wordml/symex" xmlns:wpg="http://schemas.microsoft.com/office/word/2010/wordprocessingGroup" xmlns:wpi="http://schemas.microsoft.com/office/word/2010/wordprocessingInk" xmlns:wne="http://schemas.microsoft.com/office/word/2006/wordml" xmlns:wps="http://schemas.microsoft.com/office/word/2010/wordprocessingShape" mc:Ignorable="w14 w15 w16se w16cid w16 w16cex w16sdtdh wp14">
-  <w:p>
-    <w:pPr>
-      <w:pStyle w:val="Footer"/>
-      <w:ind w:right="360"/>
-      <w:jc w:val="center"/>
     </w:pPr>
   </w:p>
 </w:ftr>
@@ -443,6 +395,9 @@
     <w:p>
       <w:pPr>
         <w:pStyle w:val="FootnoteText"/>
+        <w:rPr>
+          <w:rFonts w:ascii="Times New Roman" w:hAnsi="Times New Roman" w:cs="Times New Roman"/>
+        </w:rPr>
       </w:pPr>
       <w:r>
         <w:rPr>
@@ -451,7 +406,22 @@
         <w:footnoteRef/>
       </w:r>
       <w:r>
-        <w:t xml:space="preserve"> Footnote Text.</w:t>
+        <w:rPr>
+          <w:rFonts w:ascii="Times New Roman" w:hAnsi="Times New Roman" w:cs="Times New Roman"/>
+        </w:rPr>
+        <w:t xml:space="preserve"> Foo</w:t>
+      </w:r>
+      <w:r>
+        <w:rPr>
+          <w:rStyle w:val="FooterChar"/>
+        </w:rPr>
+        <w:t>tno</w:t>
+      </w:r>
+      <w:r>
+        <w:rPr>
+          <w:rFonts w:ascii="Times New Roman" w:hAnsi="Times New Roman" w:cs="Times New Roman"/>
+        </w:rPr>
+        <w:t>te Text.</w:t>
       </w:r>
     </w:p>
   </w:footnote>
@@ -581,8 +551,14 @@
       <w:pStyle w:val="Header"/>
       <w:ind w:right="360"/>
       <w:jc w:val="right"/>
+      <w:rPr>
+        <w:rFonts w:cs="Times New Roman"/>
+      </w:rPr>
     </w:pPr>
     <w:r>
+      <w:rPr>
+        <w:rFonts w:cs="Times New Roman"/>
+      </w:rPr>
       <w:t xml:space="preserve">Nitta and Chambers </w:t>
     </w:r>
   </w:p>
@@ -592,6 +568,191 @@
 <file path=word/numbering.xml><?xml version="1.0" encoding="utf-8"?>
 <w:numbering xmlns:wpc="http://schemas.microsoft.com/office/word/2010/wordprocessingCanvas" xmlns:cx="http://schemas.microsoft.com/office/drawing/2014/chartex" xmlns:cx1="http://schemas.microsoft.com/office/drawing/2015/9/8/chartex" xmlns:cx2="http://schemas.microsoft.com/office/drawing/2015/10/21/chartex" xmlns:cx3="http://schemas.microsoft.com/office/drawing/2016/5/9/chartex" xmlns:cx4="http://schemas.microsoft.com/office/drawing/2016/5/10/chartex" xmlns:cx5="http://schemas.microsoft.com/office/drawing/2016/5/11/chartex" xmlns:cx6="http://schemas.microsoft.com/office/drawing/2016/5/12/chartex" xmlns:cx7="http://schemas.microsoft.com/office/drawing/2016/5/13/chartex" xmlns:cx8="http://schemas.microsoft.com/office/drawing/2016/5/14/chartex" xmlns:mc="http://schemas.openxmlformats.org/markup-compatibility/2006" xmlns:aink="http://schemas.microsoft.com/office/drawing/2016/ink" xmlns:am3d="http://schemas.microsoft.com/office/drawing/2017/model3d" xmlns:o="urn:schemas-microsoft-com:office:office" xmlns:r="http://schemas.openxmlformats.org/officeDocument/2006/relationships" xmlns:m="http://schemas.openxmlformats.org/officeDocument/2006/math" xmlns:v="urn:schemas-microsoft-com:vml" xmlns:wp14="http://schemas.microsoft.com/office/word/2010/wordprocessingDrawing" xmlns:wp="http://schemas.openxmlformats.org/drawingml/2006/wordprocessingDrawing" xmlns:w10="urn:schemas-microsoft-com:office:word" xmlns:w="http://schemas.openxmlformats.org/wordprocessingml/2006/main" xmlns:w14="http://schemas.microsoft.com/office/word/2010/wordml" xmlns:w15="http://schemas.microsoft.com/office/word/2012/wordml" xmlns:w16cex="http://schemas.microsoft.com/office/word/2018/wordml/cex" xmlns:w16cid="http://schemas.microsoft.com/office/word/2016/wordml/cid" xmlns:w16="http://schemas.microsoft.com/office/word/2018/wordml" xmlns:w16sdtdh="http://schemas.microsoft.com/office/word/2020/wordml/sdtdatahash" xmlns:w16se="http://schemas.microsoft.com/office/word/2015/wordml/symex" xmlns:wpg="http://schemas.microsoft.com/office/word/2010/wordprocessingGroup" xmlns:wpi="http://schemas.microsoft.com/office/word/2010/wordprocessingInk" xmlns:wne="http://schemas.microsoft.com/office/word/2006/wordml" xmlns:wps="http://schemas.microsoft.com/office/word/2010/wordprocessingShape" mc:Ignorable="w14 w15 w16se w16cid w16 w16cex w16sdtdh wp14">
   <w:abstractNum w:abstractNumId="0" w15:restartNumberingAfterBreak="0">
+    <w:nsid w:val="FFFFFF7C"/>
+    <w:multiLevelType w:val="singleLevel"/>
+    <w:tmpl w:val="101C6D1E"/>
+    <w:lvl w:ilvl="0">
+      <w:start w:val="1"/>
+      <w:numFmt w:val="decimal"/>
+      <w:lvlText w:val="%1."/>
+      <w:lvlJc w:val="left"/>
+      <w:pPr>
+        <w:tabs>
+          <w:tab w:val="num" w:pos="1492"/>
+        </w:tabs>
+        <w:ind w:left="1492" w:hanging="360"/>
+      </w:pPr>
+    </w:lvl>
+  </w:abstractNum>
+  <w:abstractNum w:abstractNumId="1" w15:restartNumberingAfterBreak="0">
+    <w:nsid w:val="FFFFFF7D"/>
+    <w:multiLevelType w:val="singleLevel"/>
+    <w:tmpl w:val="739C84DA"/>
+    <w:lvl w:ilvl="0">
+      <w:start w:val="1"/>
+      <w:numFmt w:val="decimal"/>
+      <w:lvlText w:val="%1."/>
+      <w:lvlJc w:val="left"/>
+      <w:pPr>
+        <w:tabs>
+          <w:tab w:val="num" w:pos="1209"/>
+        </w:tabs>
+        <w:ind w:left="1209" w:hanging="360"/>
+      </w:pPr>
+    </w:lvl>
+  </w:abstractNum>
+  <w:abstractNum w:abstractNumId="2" w15:restartNumberingAfterBreak="0">
+    <w:nsid w:val="FFFFFF7E"/>
+    <w:multiLevelType w:val="singleLevel"/>
+    <w:tmpl w:val="386E5CDA"/>
+    <w:lvl w:ilvl="0">
+      <w:start w:val="1"/>
+      <w:numFmt w:val="decimal"/>
+      <w:lvlText w:val="%1."/>
+      <w:lvlJc w:val="left"/>
+      <w:pPr>
+        <w:tabs>
+          <w:tab w:val="num" w:pos="926"/>
+        </w:tabs>
+        <w:ind w:left="926" w:hanging="360"/>
+      </w:pPr>
+    </w:lvl>
+  </w:abstractNum>
+  <w:abstractNum w:abstractNumId="3" w15:restartNumberingAfterBreak="0">
+    <w:nsid w:val="FFFFFF7F"/>
+    <w:multiLevelType w:val="singleLevel"/>
+    <w:tmpl w:val="8E302FD8"/>
+    <w:lvl w:ilvl="0">
+      <w:start w:val="1"/>
+      <w:numFmt w:val="decimal"/>
+      <w:lvlText w:val="%1."/>
+      <w:lvlJc w:val="left"/>
+      <w:pPr>
+        <w:tabs>
+          <w:tab w:val="num" w:pos="643"/>
+        </w:tabs>
+        <w:ind w:left="643" w:hanging="360"/>
+      </w:pPr>
+    </w:lvl>
+  </w:abstractNum>
+  <w:abstractNum w:abstractNumId="4" w15:restartNumberingAfterBreak="0">
+    <w:nsid w:val="FFFFFF80"/>
+    <w:multiLevelType w:val="singleLevel"/>
+    <w:tmpl w:val="36F853EC"/>
+    <w:lvl w:ilvl="0">
+      <w:start w:val="1"/>
+      <w:numFmt w:val="bullet"/>
+      <w:lvlText w:val=""/>
+      <w:lvlJc w:val="left"/>
+      <w:pPr>
+        <w:tabs>
+          <w:tab w:val="num" w:pos="1492"/>
+        </w:tabs>
+        <w:ind w:left="1492" w:hanging="360"/>
+      </w:pPr>
+      <w:rPr>
+        <w:rFonts w:ascii="Symbol" w:hAnsi="Symbol" w:hint="default"/>
+      </w:rPr>
+    </w:lvl>
+  </w:abstractNum>
+  <w:abstractNum w:abstractNumId="5" w15:restartNumberingAfterBreak="0">
+    <w:nsid w:val="FFFFFF81"/>
+    <w:multiLevelType w:val="singleLevel"/>
+    <w:tmpl w:val="DC8EE6EE"/>
+    <w:lvl w:ilvl="0">
+      <w:start w:val="1"/>
+      <w:numFmt w:val="bullet"/>
+      <w:lvlText w:val=""/>
+      <w:lvlJc w:val="left"/>
+      <w:pPr>
+        <w:tabs>
+          <w:tab w:val="num" w:pos="1209"/>
+        </w:tabs>
+        <w:ind w:left="1209" w:hanging="360"/>
+      </w:pPr>
+      <w:rPr>
+        <w:rFonts w:ascii="Symbol" w:hAnsi="Symbol" w:hint="default"/>
+      </w:rPr>
+    </w:lvl>
+  </w:abstractNum>
+  <w:abstractNum w:abstractNumId="6" w15:restartNumberingAfterBreak="0">
+    <w:nsid w:val="FFFFFF82"/>
+    <w:multiLevelType w:val="singleLevel"/>
+    <w:tmpl w:val="ED1CDE1A"/>
+    <w:lvl w:ilvl="0">
+      <w:start w:val="1"/>
+      <w:numFmt w:val="bullet"/>
+      <w:lvlText w:val=""/>
+      <w:lvlJc w:val="left"/>
+      <w:pPr>
+        <w:tabs>
+          <w:tab w:val="num" w:pos="926"/>
+        </w:tabs>
+        <w:ind w:left="926" w:hanging="360"/>
+      </w:pPr>
+      <w:rPr>
+        <w:rFonts w:ascii="Symbol" w:hAnsi="Symbol" w:hint="default"/>
+      </w:rPr>
+    </w:lvl>
+  </w:abstractNum>
+  <w:abstractNum w:abstractNumId="7" w15:restartNumberingAfterBreak="0">
+    <w:nsid w:val="FFFFFF83"/>
+    <w:multiLevelType w:val="singleLevel"/>
+    <w:tmpl w:val="4FAE2D5E"/>
+    <w:lvl w:ilvl="0">
+      <w:start w:val="1"/>
+      <w:numFmt w:val="bullet"/>
+      <w:lvlText w:val=""/>
+      <w:lvlJc w:val="left"/>
+      <w:pPr>
+        <w:tabs>
+          <w:tab w:val="num" w:pos="643"/>
+        </w:tabs>
+        <w:ind w:left="643" w:hanging="360"/>
+      </w:pPr>
+      <w:rPr>
+        <w:rFonts w:ascii="Symbol" w:hAnsi="Symbol" w:hint="default"/>
+      </w:rPr>
+    </w:lvl>
+  </w:abstractNum>
+  <w:abstractNum w:abstractNumId="8" w15:restartNumberingAfterBreak="0">
+    <w:nsid w:val="FFFFFF88"/>
+    <w:multiLevelType w:val="singleLevel"/>
+    <w:tmpl w:val="C380829C"/>
+    <w:lvl w:ilvl="0">
+      <w:start w:val="1"/>
+      <w:numFmt w:val="decimal"/>
+      <w:lvlText w:val="%1."/>
+      <w:lvlJc w:val="left"/>
+      <w:pPr>
+        <w:tabs>
+          <w:tab w:val="num" w:pos="360"/>
+        </w:tabs>
+        <w:ind w:left="360" w:hanging="360"/>
+      </w:pPr>
+    </w:lvl>
+  </w:abstractNum>
+  <w:abstractNum w:abstractNumId="9" w15:restartNumberingAfterBreak="0">
+    <w:nsid w:val="FFFFFF89"/>
+    <w:multiLevelType w:val="singleLevel"/>
+    <w:tmpl w:val="C9D23AD6"/>
+    <w:lvl w:ilvl="0">
+      <w:start w:val="1"/>
+      <w:numFmt w:val="bullet"/>
+      <w:lvlText w:val=""/>
+      <w:lvlJc w:val="left"/>
+      <w:pPr>
+        <w:tabs>
+          <w:tab w:val="num" w:pos="360"/>
+        </w:tabs>
+        <w:ind w:left="360" w:hanging="360"/>
+      </w:pPr>
+      <w:rPr>
+        <w:rFonts w:ascii="Symbol" w:hAnsi="Symbol" w:hint="default"/>
+      </w:rPr>
+    </w:lvl>
+  </w:abstractNum>
+  <w:abstractNum w:abstractNumId="10" w15:restartNumberingAfterBreak="0">
     <w:nsid w:val="170CD2DE"/>
     <w:multiLevelType w:val="multilevel"/>
     <w:tmpl w:val="A510FB36"/>
@@ -696,7 +857,37 @@
     </w:lvl>
   </w:abstractNum>
   <w:num w:numId="1">
+    <w:abstractNumId w:val="10"/>
+  </w:num>
+  <w:num w:numId="2">
     <w:abstractNumId w:val="0"/>
+  </w:num>
+  <w:num w:numId="3">
+    <w:abstractNumId w:val="1"/>
+  </w:num>
+  <w:num w:numId="4">
+    <w:abstractNumId w:val="2"/>
+  </w:num>
+  <w:num w:numId="5">
+    <w:abstractNumId w:val="3"/>
+  </w:num>
+  <w:num w:numId="6">
+    <w:abstractNumId w:val="8"/>
+  </w:num>
+  <w:num w:numId="7">
+    <w:abstractNumId w:val="4"/>
+  </w:num>
+  <w:num w:numId="8">
+    <w:abstractNumId w:val="5"/>
+  </w:num>
+  <w:num w:numId="9">
+    <w:abstractNumId w:val="6"/>
+  </w:num>
+  <w:num w:numId="10">
+    <w:abstractNumId w:val="7"/>
+  </w:num>
+  <w:num w:numId="11">
+    <w:abstractNumId w:val="9"/>
   </w:num>
 </w:numbering>
 </file>
@@ -1069,17 +1260,18 @@
     <w:next w:val="BodyText"/>
     <w:uiPriority w:val="9"/>
     <w:qFormat/>
-    <w:rsid w:val="000B3B1D"/>
+    <w:rsid w:val="00796894"/>
     <w:pPr>
       <w:keepNext/>
       <w:keepLines/>
-      <w:jc w:val="center"/>
+      <w:spacing w:line="240" w:lineRule="auto"/>
       <w:outlineLvl w:val="0"/>
     </w:pPr>
     <w:rPr>
-      <w:rFonts w:eastAsiaTheme="majorEastAsia" w:cs="Times New Roman (Headings CS)"/>
+      <w:rFonts w:eastAsiaTheme="majorEastAsia"/>
       <w:b/>
       <w:bCs/>
+      <w:caps/>
       <w:szCs w:val="32"/>
     </w:rPr>
   </w:style>
@@ -1090,6 +1282,7 @@
     <w:uiPriority w:val="9"/>
     <w:unhideWhenUsed/>
     <w:qFormat/>
+    <w:rsid w:val="00796894"/>
     <w:pPr>
       <w:keepNext/>
       <w:keepLines/>
@@ -1097,12 +1290,9 @@
       <w:outlineLvl w:val="1"/>
     </w:pPr>
     <w:rPr>
-      <w:rFonts w:asciiTheme="majorHAnsi" w:eastAsiaTheme="majorEastAsia" w:hAnsiTheme="majorHAnsi" w:cstheme="majorBidi"/>
+      <w:rFonts w:ascii="Times New Roman" w:eastAsiaTheme="majorEastAsia" w:hAnsi="Times New Roman" w:cs="Times New Roman"/>
       <w:b/>
       <w:bCs/>
-      <w:color w:val="4F81BD" w:themeColor="accent1"/>
-      <w:sz w:val="32"/>
-      <w:szCs w:val="32"/>
     </w:rPr>
   </w:style>
   <w:style w:type="paragraph" w:styleId="Heading3">
@@ -1112,6 +1302,7 @@
     <w:uiPriority w:val="9"/>
     <w:unhideWhenUsed/>
     <w:qFormat/>
+    <w:rsid w:val="00796894"/>
     <w:pPr>
       <w:keepNext/>
       <w:keepLines/>
@@ -1119,12 +1310,9 @@
       <w:outlineLvl w:val="2"/>
     </w:pPr>
     <w:rPr>
-      <w:rFonts w:asciiTheme="majorHAnsi" w:eastAsiaTheme="majorEastAsia" w:hAnsiTheme="majorHAnsi" w:cstheme="majorBidi"/>
-      <w:b/>
-      <w:bCs/>
-      <w:color w:val="4F81BD" w:themeColor="accent1"/>
-      <w:sz w:val="28"/>
-      <w:szCs w:val="28"/>
+      <w:rFonts w:ascii="Times New Roman" w:eastAsiaTheme="majorEastAsia" w:hAnsi="Times New Roman" w:cs="Times New Roman"/>
+      <w:i/>
+      <w:iCs/>
     </w:rPr>
   </w:style>
   <w:style w:type="paragraph" w:styleId="Heading4">
@@ -1134,6 +1322,7 @@
     <w:uiPriority w:val="9"/>
     <w:unhideWhenUsed/>
     <w:qFormat/>
+    <w:rsid w:val="00BE2EF2"/>
     <w:pPr>
       <w:keepNext/>
       <w:keepLines/>
@@ -1141,7 +1330,7 @@
       <w:outlineLvl w:val="3"/>
     </w:pPr>
     <w:rPr>
-      <w:rFonts w:asciiTheme="majorHAnsi" w:eastAsiaTheme="majorEastAsia" w:hAnsiTheme="majorHAnsi" w:cstheme="majorBidi"/>
+      <w:rFonts w:ascii="Times New Roman" w:eastAsiaTheme="majorEastAsia" w:hAnsi="Times New Roman" w:cs="Times New Roman"/>
       <w:b/>
       <w:bCs/>
       <w:color w:val="4F81BD" w:themeColor="accent1"/>
@@ -1154,7 +1343,7 @@
     <w:uiPriority w:val="9"/>
     <w:unhideWhenUsed/>
     <w:qFormat/>
-    <w:rsid w:val="0076669A"/>
+    <w:rsid w:val="00BE2EF2"/>
     <w:pPr>
       <w:keepNext/>
       <w:keepLines/>
@@ -1163,7 +1352,7 @@
       <w:outlineLvl w:val="4"/>
     </w:pPr>
     <w:rPr>
-      <w:rFonts w:asciiTheme="majorHAnsi" w:eastAsiaTheme="majorEastAsia" w:hAnsiTheme="majorHAnsi" w:cstheme="majorBidi"/>
+      <w:rFonts w:ascii="Times New Roman" w:eastAsiaTheme="majorEastAsia" w:hAnsi="Times New Roman" w:cs="Times New Roman"/>
       <w:i/>
       <w:iCs/>
       <w:color w:val="4F81BD" w:themeColor="accent1"/>
@@ -1271,18 +1460,22 @@
   <w:style w:type="paragraph" w:styleId="BodyText">
     <w:name w:val="Body Text"/>
     <w:basedOn w:val="Normal"/>
-    <w:qFormat/>
-    <w:rsid w:val="00774534"/>
+    <w:link w:val="BodyTextChar"/>
+    <w:qFormat/>
+    <w:rsid w:val="00BE2EF2"/>
     <w:pPr>
       <w:spacing w:before="180" w:after="180" w:line="480" w:lineRule="auto"/>
     </w:pPr>
+    <w:rPr>
+      <w:rFonts w:ascii="Times New Roman" w:hAnsi="Times New Roman" w:cs="Times New Roman"/>
+    </w:rPr>
   </w:style>
   <w:style w:type="paragraph" w:customStyle="1" w:styleId="FirstParagraph">
     <w:name w:val="First Paragraph"/>
     <w:basedOn w:val="BodyText"/>
     <w:next w:val="BodyText"/>
     <w:qFormat/>
-    <w:rsid w:val="00774534"/>
+    <w:rsid w:val="00BE2EF2"/>
   </w:style>
   <w:style w:type="paragraph" w:customStyle="1" w:styleId="Compact">
     <w:name w:val="Compact"/>
@@ -1297,6 +1490,7 @@
     <w:basedOn w:val="Normal"/>
     <w:next w:val="BodyText"/>
     <w:qFormat/>
+    <w:rsid w:val="00796894"/>
     <w:pPr>
       <w:keepNext/>
       <w:keepLines/>
@@ -1304,10 +1498,9 @@
       <w:jc w:val="center"/>
     </w:pPr>
     <w:rPr>
-      <w:rFonts w:asciiTheme="majorHAnsi" w:eastAsiaTheme="majorEastAsia" w:hAnsiTheme="majorHAnsi" w:cstheme="majorBidi"/>
+      <w:rFonts w:ascii="Times New Roman" w:eastAsiaTheme="majorEastAsia" w:hAnsi="Times New Roman" w:cs="Times New Roman"/>
       <w:b/>
       <w:bCs/>
-      <w:color w:val="345A8A" w:themeColor="accent1" w:themeShade="B5"/>
       <w:sz w:val="36"/>
       <w:szCs w:val="36"/>
     </w:rPr>
@@ -1317,6 +1510,7 @@
     <w:basedOn w:val="Title"/>
     <w:next w:val="BodyText"/>
     <w:qFormat/>
+    <w:rsid w:val="00BE2EF2"/>
     <w:pPr>
       <w:spacing w:before="240"/>
     </w:pPr>
@@ -1329,45 +1523,56 @@
     <w:name w:val="Author"/>
     <w:next w:val="BodyText"/>
     <w:qFormat/>
+    <w:rsid w:val="00BE2EF2"/>
     <w:pPr>
       <w:keepNext/>
       <w:keepLines/>
       <w:jc w:val="center"/>
     </w:pPr>
+    <w:rPr>
+      <w:rFonts w:ascii="Times New Roman" w:hAnsi="Times New Roman" w:cs="Times New Roman"/>
+    </w:rPr>
   </w:style>
   <w:style w:type="paragraph" w:styleId="Date">
     <w:name w:val="Date"/>
     <w:next w:val="BodyText"/>
     <w:qFormat/>
+    <w:rsid w:val="00BE2EF2"/>
     <w:pPr>
       <w:keepNext/>
       <w:keepLines/>
       <w:jc w:val="center"/>
     </w:pPr>
+    <w:rPr>
+      <w:rFonts w:ascii="Times New Roman" w:hAnsi="Times New Roman" w:cs="Times New Roman"/>
+    </w:rPr>
   </w:style>
   <w:style w:type="paragraph" w:customStyle="1" w:styleId="Abstract">
     <w:name w:val="Abstract"/>
     <w:basedOn w:val="Normal"/>
     <w:next w:val="BodyText"/>
     <w:qFormat/>
+    <w:rsid w:val="00BE2EF2"/>
     <w:pPr>
       <w:keepNext/>
       <w:keepLines/>
       <w:spacing w:before="300" w:after="300"/>
     </w:pPr>
     <w:rPr>
-      <w:sz w:val="20"/>
-      <w:szCs w:val="20"/>
+      <w:rFonts w:ascii="Times New Roman" w:hAnsi="Times New Roman" w:cs="Times New Roman"/>
     </w:rPr>
   </w:style>
   <w:style w:type="paragraph" w:styleId="Bibliography">
     <w:name w:val="Bibliography"/>
     <w:basedOn w:val="Normal"/>
     <w:qFormat/>
-    <w:rsid w:val="00DC4EA2"/>
+    <w:rsid w:val="00BE2EF2"/>
     <w:pPr>
       <w:spacing w:line="480" w:lineRule="auto"/>
     </w:pPr>
+    <w:rPr>
+      <w:rFonts w:ascii="Times New Roman" w:hAnsi="Times New Roman" w:cs="Times New Roman"/>
+    </w:rPr>
   </w:style>
   <w:style w:type="paragraph" w:styleId="BlockText">
     <w:name w:val="Block Text"/>
@@ -1439,9 +1644,13 @@
   <w:style w:type="paragraph" w:customStyle="1" w:styleId="TableCaption">
     <w:name w:val="Table Caption"/>
     <w:basedOn w:val="Caption"/>
+    <w:rsid w:val="00BE2EF2"/>
     <w:pPr>
       <w:keepNext/>
     </w:pPr>
+    <w:rPr>
+      <w:rFonts w:ascii="Times New Roman" w:hAnsi="Times New Roman" w:cs="Times New Roman"/>
+    </w:rPr>
   </w:style>
   <w:style w:type="paragraph" w:customStyle="1" w:styleId="ImageCaption">
     <w:name w:val="Image Caption"/>
@@ -1474,13 +1683,16 @@
   <w:style w:type="character" w:styleId="FootnoteReference">
     <w:name w:val="footnote reference"/>
     <w:basedOn w:val="CaptionChar"/>
-    <w:rPr>
+    <w:rsid w:val="00BE2EF2"/>
+    <w:rPr>
+      <w:rFonts w:ascii="Times New Roman" w:hAnsi="Times New Roman" w:cs="Times New Roman"/>
       <w:vertAlign w:val="superscript"/>
     </w:rPr>
   </w:style>
   <w:style w:type="character" w:styleId="Hyperlink">
     <w:name w:val="Hyperlink"/>
     <w:basedOn w:val="CaptionChar"/>
+    <w:rsid w:val="00BE2EF2"/>
     <w:rPr>
       <w:color w:val="4F81BD" w:themeColor="accent1"/>
     </w:rPr>
@@ -1507,7 +1719,7 @@
     <w:basedOn w:val="Normal"/>
     <w:link w:val="HeaderChar"/>
     <w:unhideWhenUsed/>
-    <w:rsid w:val="00774534"/>
+    <w:rsid w:val="00BE2EF2"/>
     <w:pPr>
       <w:tabs>
         <w:tab w:val="center" w:pos="4680"/>
@@ -1515,39 +1727,46 @@
       </w:tabs>
       <w:spacing w:after="0"/>
     </w:pPr>
+    <w:rPr>
+      <w:rFonts w:ascii="Times New Roman" w:hAnsi="Times New Roman" w:cs="Times New Roman (Body CS)"/>
+    </w:rPr>
   </w:style>
   <w:style w:type="character" w:customStyle="1" w:styleId="HeaderChar">
     <w:name w:val="Header Char"/>
     <w:basedOn w:val="DefaultParagraphFont"/>
     <w:link w:val="Header"/>
-    <w:rsid w:val="00774534"/>
+    <w:rsid w:val="00BE2EF2"/>
+    <w:rPr>
+      <w:rFonts w:ascii="Times New Roman" w:eastAsiaTheme="minorEastAsia" w:hAnsi="Times New Roman" w:cs="Times New Roman (Body CS)"/>
+    </w:rPr>
   </w:style>
   <w:style w:type="paragraph" w:styleId="Footer">
     <w:name w:val="footer"/>
-    <w:basedOn w:val="Normal"/>
+    <w:basedOn w:val="FootnoteText"/>
     <w:link w:val="FooterChar"/>
     <w:unhideWhenUsed/>
-    <w:rsid w:val="00774534"/>
-    <w:pPr>
-      <w:tabs>
-        <w:tab w:val="center" w:pos="4680"/>
-        <w:tab w:val="right" w:pos="9360"/>
-      </w:tabs>
-      <w:spacing w:after="0"/>
-    </w:pPr>
+    <w:rsid w:val="00BE2EF2"/>
+    <w:rPr>
+      <w:rFonts w:ascii="Times New Roman" w:hAnsi="Times New Roman" w:cs="Times New Roman"/>
+    </w:rPr>
   </w:style>
   <w:style w:type="character" w:customStyle="1" w:styleId="FooterChar">
     <w:name w:val="Footer Char"/>
     <w:basedOn w:val="DefaultParagraphFont"/>
     <w:link w:val="Footer"/>
-    <w:rsid w:val="00774534"/>
+    <w:rsid w:val="00BE2EF2"/>
+    <w:rPr>
+      <w:rFonts w:ascii="Times New Roman" w:eastAsiaTheme="minorEastAsia" w:hAnsi="Times New Roman" w:cs="Times New Roman"/>
+    </w:rPr>
   </w:style>
   <w:style w:type="character" w:styleId="PageNumber">
     <w:name w:val="page number"/>
     <w:basedOn w:val="DefaultParagraphFont"/>
-    <w:semiHidden/>
     <w:unhideWhenUsed/>
-    <w:rsid w:val="00774534"/>
+    <w:rsid w:val="00BE2EF2"/>
+    <w:rPr>
+      <w:rFonts w:ascii="Times New Roman" w:hAnsi="Times New Roman" w:cs="Times New Roman"/>
+    </w:rPr>
   </w:style>
   <w:style w:type="character" w:styleId="LineNumber">
     <w:name w:val="line number"/>
@@ -1555,6 +1774,15 @@
     <w:semiHidden/>
     <w:unhideWhenUsed/>
     <w:rsid w:val="00AD4BB6"/>
+  </w:style>
+  <w:style w:type="character" w:customStyle="1" w:styleId="BodyTextChar">
+    <w:name w:val="Body Text Char"/>
+    <w:basedOn w:val="DefaultParagraphFont"/>
+    <w:link w:val="BodyText"/>
+    <w:rsid w:val="00BE2EF2"/>
+    <w:rPr>
+      <w:rFonts w:ascii="Times New Roman" w:eastAsiaTheme="minorEastAsia" w:hAnsi="Times New Roman" w:cs="Times New Roman"/>
+    </w:rPr>
   </w:style>
 </w:styles>
 </file>

</xml_diff>